<commit_message>
Seminário PLC Wyden UniRuy 13062025
</commit_message>
<xml_diff>
--- a/04 Works/CLP Projeto Extensão 2025.docx
+++ b/04 Works/CLP Projeto Extensão 2025.docx
@@ -733,7 +733,33 @@
           <w:sz w:val="24"/>
           <w:szCs w:val="24"/>
         </w:rPr>
-        <w:t>) ou demonstração do funcionamento real do circuito.</w:t>
+        <w:t>)</w:t>
+      </w:r>
+      <w:r>
+        <w:rPr>
+          <w:rFonts w:ascii="Times New Roman" w:hAnsi="Times New Roman" w:cs="Times New Roman"/>
+          <w:sz w:val="24"/>
+          <w:szCs w:val="24"/>
+        </w:rPr>
+        <w:t xml:space="preserve">, </w:t>
+      </w:r>
+      <w:r>
+        <w:rPr>
+          <w:rFonts w:ascii="Times New Roman" w:hAnsi="Times New Roman" w:cs="Times New Roman"/>
+          <w:b/>
+          <w:bCs/>
+          <w:sz w:val="24"/>
+          <w:szCs w:val="24"/>
+        </w:rPr>
+        <w:t>CLIO2 WEG</w:t>
+      </w:r>
+      <w:r>
+        <w:rPr>
+          <w:rFonts w:ascii="Times New Roman" w:hAnsi="Times New Roman" w:cs="Times New Roman"/>
+          <w:sz w:val="24"/>
+          <w:szCs w:val="24"/>
+        </w:rPr>
+        <w:t xml:space="preserve"> ou demonstração do funcionamento real do circuito.</w:t>
       </w:r>
     </w:p>
     <w:p>
@@ -896,10 +922,7 @@
     </w:p>
     <w:p>
       <w:pPr>
-        <w:numPr>
-          <w:ilvl w:val="1"/>
-          <w:numId w:val="4"/>
-        </w:numPr>
+        <w:ind w:left="1440"/>
         <w:jc w:val="both"/>
         <w:rPr>
           <w:rFonts w:ascii="Times New Roman" w:hAnsi="Times New Roman" w:cs="Times New Roman"/>

</xml_diff>